<commit_message>
updated Secure Development secondary document to cluster practices and replace OpenSSL eNULL reference with TLS RFC null cipher one
</commit_message>
<xml_diff>
--- a/source/reference_documents/secondary_documents/implementation phase/Secure Development/Secure Development.docx
+++ b/source/reference_documents/secondary_documents/implementation phase/Secure Development/Secure Development.docx
@@ -1,6 +1,6 @@
 
 <file path=word/document.xml><?xml version="1.0" encoding="utf-8"?>
-<w:document xmlns:wpc="http://schemas.microsoft.com/office/word/2010/wordprocessingCanvas" xmlns:cx="http://schemas.microsoft.com/office/drawing/2014/chartex" xmlns:cx1="http://schemas.microsoft.com/office/drawing/2015/9/8/chartex" xmlns:cx2="http://schemas.microsoft.com/office/drawing/2015/10/21/chartex" xmlns:cx3="http://schemas.microsoft.com/office/drawing/2016/5/9/chartex" xmlns:cx4="http://schemas.microsoft.com/office/drawing/2016/5/10/chartex" xmlns:cx5="http://schemas.microsoft.com/office/drawing/2016/5/11/chartex" xmlns:cx6="http://schemas.microsoft.com/office/drawing/2016/5/12/chartex" xmlns:cx7="http://schemas.microsoft.com/office/drawing/2016/5/13/chartex" xmlns:cx8="http://schemas.microsoft.com/office/drawing/2016/5/14/chartex" xmlns:mc="http://schemas.openxmlformats.org/markup-compatibility/2006" xmlns:aink="http://schemas.microsoft.com/office/drawing/2016/ink" xmlns:am3d="http://schemas.microsoft.com/office/drawing/2017/model3d" xmlns:o="urn:schemas-microsoft-com:office:office" xmlns:r="http://schemas.openxmlformats.org/officeDocument/2006/relationships" xmlns:m="http://schemas.openxmlformats.org/officeDocument/2006/math" xmlns:v="urn:schemas-microsoft-com:vml" xmlns:wp14="http://schemas.microsoft.com/office/word/2010/wordprocessingDrawing" xmlns:wp="http://schemas.openxmlformats.org/drawingml/2006/wordprocessingDrawing" xmlns:w10="urn:schemas-microsoft-com:office:word" xmlns:w="http://schemas.openxmlformats.org/wordprocessingml/2006/main" xmlns:w14="http://schemas.microsoft.com/office/word/2010/wordml" xmlns:w15="http://schemas.microsoft.com/office/word/2012/wordml" xmlns:w16cex="http://schemas.microsoft.com/office/word/2018/wordml/cex" xmlns:w16cid="http://schemas.microsoft.com/office/word/2016/wordml/cid" xmlns:w16="http://schemas.microsoft.com/office/word/2018/wordml" xmlns:w16se="http://schemas.microsoft.com/office/word/2015/wordml/symex" xmlns:wpg="http://schemas.microsoft.com/office/word/2010/wordprocessingGroup" xmlns:wpi="http://schemas.microsoft.com/office/word/2010/wordprocessingInk" xmlns:wne="http://schemas.microsoft.com/office/word/2006/wordml" xmlns:wps="http://schemas.microsoft.com/office/word/2010/wordprocessingShape" mc:Ignorable="w14 w15 w16se w16cid w16 w16cex wp14">
+<w:document xmlns:wpc="http://schemas.microsoft.com/office/word/2010/wordprocessingCanvas" xmlns:cx="http://schemas.microsoft.com/office/drawing/2014/chartex" xmlns:cx1="http://schemas.microsoft.com/office/drawing/2015/9/8/chartex" xmlns:cx2="http://schemas.microsoft.com/office/drawing/2015/10/21/chartex" xmlns:cx3="http://schemas.microsoft.com/office/drawing/2016/5/9/chartex" xmlns:cx4="http://schemas.microsoft.com/office/drawing/2016/5/10/chartex" xmlns:cx5="http://schemas.microsoft.com/office/drawing/2016/5/11/chartex" xmlns:cx6="http://schemas.microsoft.com/office/drawing/2016/5/12/chartex" xmlns:cx7="http://schemas.microsoft.com/office/drawing/2016/5/13/chartex" xmlns:cx8="http://schemas.microsoft.com/office/drawing/2016/5/14/chartex" xmlns:mc="http://schemas.openxmlformats.org/markup-compatibility/2006" xmlns:aink="http://schemas.microsoft.com/office/drawing/2016/ink" xmlns:am3d="http://schemas.microsoft.com/office/drawing/2017/model3d" xmlns:o="urn:schemas-microsoft-com:office:office" xmlns:oel="http://schemas.microsoft.com/office/2019/extlst" xmlns:r="http://schemas.openxmlformats.org/officeDocument/2006/relationships" xmlns:m="http://schemas.openxmlformats.org/officeDocument/2006/math" xmlns:v="urn:schemas-microsoft-com:vml" xmlns:wp14="http://schemas.microsoft.com/office/word/2010/wordprocessingDrawing" xmlns:wp="http://schemas.openxmlformats.org/drawingml/2006/wordprocessingDrawing" xmlns:w10="urn:schemas-microsoft-com:office:word" xmlns:w="http://schemas.openxmlformats.org/wordprocessingml/2006/main" xmlns:w14="http://schemas.microsoft.com/office/word/2010/wordml" xmlns:w15="http://schemas.microsoft.com/office/word/2012/wordml" xmlns:w16cex="http://schemas.microsoft.com/office/word/2018/wordml/cex" xmlns:w16cid="http://schemas.microsoft.com/office/word/2016/wordml/cid" xmlns:w16="http://schemas.microsoft.com/office/word/2018/wordml" xmlns:w16sdtdh="http://schemas.microsoft.com/office/word/2020/wordml/sdtdatahash" xmlns:w16se="http://schemas.microsoft.com/office/word/2015/wordml/symex" xmlns:wpg="http://schemas.microsoft.com/office/word/2010/wordprocessingGroup" xmlns:wpi="http://schemas.microsoft.com/office/word/2010/wordprocessingInk" xmlns:wne="http://schemas.microsoft.com/office/word/2006/wordml" xmlns:wps="http://schemas.microsoft.com/office/word/2010/wordprocessingShape" mc:Ignorable="w14 w15 w16se w16cid w16 w16cex w16sdtdh wp14">
   <w:body>
     <w:p>
       <w:pPr>
@@ -29,7 +29,7 @@
         <w:t xml:space="preserve">Version </w:t>
       </w:r>
       <w:r>
-        <w:t>5</w:t>
+        <w:t>6</w:t>
       </w:r>
     </w:p>
     <w:p>
@@ -46,7 +46,7 @@
         <w:rPr>
           <w:noProof/>
         </w:rPr>
-        <w:t>7/22/22 10:46 AM</w:t>
+        <w:t>10/13/22 8:56 AM</w:t>
       </w:r>
       <w:r>
         <w:fldChar w:fldCharType="end"/>
@@ -281,7 +281,7 @@
         <w:pStyle w:val="FirstParagraph"/>
         <w:jc w:val="both"/>
       </w:pPr>
-      <w:hyperlink r:id="rId6" w:history="1">
+      <w:hyperlink r:id="rId8" w:history="1">
         <w:r>
           <w:rPr>
             <w:rStyle w:val="Hyperlink"/>
@@ -672,13 +672,82 @@
         <w:jc w:val="both"/>
       </w:pPr>
       <w:r>
-        <w:t>The process of writing secure code mirrors that of secure design regardless of the programming language used. Both the code and data structure upon which it operates need to take into consideration the following</w:t>
-      </w:r>
-      <w:r>
-        <w:t xml:space="preserve"> practices</w:t>
-      </w:r>
-      <w:r>
-        <w:t>:</w:t>
+        <w:t xml:space="preserve">The process of writing secure code mirrors that of secure design regardless of the programming language used. Both the code and data structure upon which it operates need to </w:t>
+      </w:r>
+      <w:r>
+        <w:t xml:space="preserve">be </w:t>
+      </w:r>
+      <w:r>
+        <w:t>take</w:t>
+      </w:r>
+      <w:r>
+        <w:t>n</w:t>
+      </w:r>
+      <w:r>
+        <w:t xml:space="preserve"> into consideration</w:t>
+      </w:r>
+      <w:r>
+        <w:t>. These practices may be categorized as follows:</w:t>
+      </w:r>
+    </w:p>
+    <w:p>
+      <w:pPr>
+        <w:pStyle w:val="ListParagraph"/>
+        <w:numPr>
+          <w:ilvl w:val="0"/>
+          <w:numId w:val="5"/>
+        </w:numPr>
+        <w:spacing w:after="240"/>
+        <w:ind w:left="360"/>
+        <w:jc w:val="both"/>
+      </w:pPr>
+      <w:r>
+        <w:t>General</w:t>
+      </w:r>
+    </w:p>
+    <w:p>
+      <w:pPr>
+        <w:pStyle w:val="ListParagraph"/>
+        <w:numPr>
+          <w:ilvl w:val="0"/>
+          <w:numId w:val="5"/>
+        </w:numPr>
+        <w:spacing w:after="240"/>
+        <w:ind w:left="360"/>
+        <w:jc w:val="both"/>
+      </w:pPr>
+      <w:r>
+        <w:t>Data Handling</w:t>
+      </w:r>
+    </w:p>
+    <w:p>
+      <w:pPr>
+        <w:pStyle w:val="ListParagraph"/>
+        <w:numPr>
+          <w:ilvl w:val="0"/>
+          <w:numId w:val="5"/>
+        </w:numPr>
+        <w:spacing w:after="240"/>
+        <w:ind w:left="360"/>
+        <w:jc w:val="both"/>
+      </w:pPr>
+      <w:r>
+        <w:t>Prohibitions</w:t>
+      </w:r>
+    </w:p>
+    <w:p>
+      <w:pPr>
+        <w:pStyle w:val="ListParagraph"/>
+        <w:numPr>
+          <w:ilvl w:val="0"/>
+          <w:numId w:val="5"/>
+        </w:numPr>
+        <w:spacing w:after="240"/>
+        <w:ind w:left="360"/>
+        <w:jc w:val="both"/>
+      </w:pPr>
+      <w:r>
+        <w:t>Mandates</w:t>
       </w:r>
     </w:p>
     <w:p>
@@ -778,100 +847,23 @@
     </w:p>
     <w:p>
       <w:pPr>
-        <w:pStyle w:val="Heading3"/>
-      </w:pPr>
-      <w:r>
-        <w:t>Data Lifetime</w:t>
-      </w:r>
-    </w:p>
-    <w:p>
-      <w:pPr>
-        <w:spacing w:after="240"/>
-        <w:jc w:val="both"/>
-      </w:pPr>
-      <w:r>
-        <w:t>Does the data being manipulated have a well-defined lifetime? This is usually considered a performance aspect of function, rather than a security consideration. The longer a security-related piece of data is lively, the greater the opportunity for its misuse (leaking / manipulation).</w:t>
-      </w:r>
-    </w:p>
-    <w:p>
-      <w:pPr>
-        <w:pStyle w:val="Heading3"/>
-      </w:pPr>
-      <w:r>
-        <w:t>Data Disposal</w:t>
-      </w:r>
-    </w:p>
-    <w:p>
-      <w:pPr>
-        <w:spacing w:after="240"/>
-        <w:jc w:val="both"/>
-      </w:pPr>
-      <w:r>
-        <w:t>Once a piece of security-related data is no longer needed, is it disposed of securely? There are well-documented cases of memory scraping being used to access security-related information. When disposing of security-related data it is critical to use mechanisms which will securely erase it. Normal memory overwriting functions may be optimized out as the variable’s lifetime would show that no use was made of the data. Use only functions guaranteed to write random bits to the data. Writing zeros to the data makes it easier to determine where important data may live when raw memory is examined.</w:t>
-      </w:r>
-    </w:p>
-    <w:p>
-      <w:pPr>
-        <w:pStyle w:val="Heading3"/>
-      </w:pPr>
-      <w:r>
-        <w:t>Data Structure Size</w:t>
-      </w:r>
-    </w:p>
-    <w:p>
-      <w:pPr>
-        <w:spacing w:after="240"/>
-        <w:jc w:val="both"/>
-      </w:pPr>
-      <w:r>
-        <w:t>From a programming standpoint, it is simpler to have one huge structure and pass that between various parts of the code than to have smaller, targeted ones.</w:t>
-      </w:r>
-      <w:r>
-        <w:t xml:space="preserve"> There are multiple problems posed by overly scoped data structures. Firstly, these structures have a disproportional lifetime. As such, they expose any security-related data they contain for longer than necessary. Secondly, they include the likelihood that security-related data will not be properly disposed. Thirdly, when transmitted between systems, there is a greater chance that security-related data will not be properly secured. The recipient may not even be aware that the data structure contains security-related data. Fourthly, steps may not be taken to secure the data structure during transmission because of the overhead related to the size of the structure itself.</w:t>
-      </w:r>
-      <w:r>
-        <w:t xml:space="preserve"> Whenever possible, security-related data should be handled by itself and not included in other structures.</w:t>
-      </w:r>
-    </w:p>
-    <w:p>
-      <w:pPr>
-        <w:pStyle w:val="Heading3"/>
-      </w:pPr>
-      <w:r>
-        <w:t>Data Initialization</w:t>
-      </w:r>
-    </w:p>
-    <w:p>
-      <w:pPr>
-        <w:spacing w:after="240"/>
-        <w:jc w:val="both"/>
-      </w:pPr>
-      <w:r>
-        <w:t xml:space="preserve">Security-related data is very sensitive to initialization state. It is critical to always initialize security-related data to </w:t>
-      </w:r>
-      <w:r>
-        <w:t>a known invalid value when not initializing it via a function during declaration. This eliminates the possibility of forced values via stack attacks and incorrect behavior due to random valid (but unintended) stack values. Zero values can also be problematic.</w:t>
-      </w:r>
-    </w:p>
-    <w:p>
-      <w:pPr>
-        <w:pStyle w:val="Heading3"/>
+        <w:rPr>
+          <w:color w:val="434343"/>
+          <w:sz w:val="28"/>
+          <w:szCs w:val="28"/>
+        </w:rPr>
+      </w:pPr>
+      <w:r>
+        <w:br w:type="page"/>
+      </w:r>
+    </w:p>
+    <w:p>
+      <w:pPr>
+        <w:pStyle w:val="Heading2"/>
       </w:pPr>
       <w:r>
         <w:lastRenderedPageBreak/>
-        <w:t>Data Visibility</w:t>
-      </w:r>
-    </w:p>
-    <w:p>
-      <w:pPr>
-        <w:spacing w:after="240"/>
-        <w:jc w:val="both"/>
-      </w:pPr>
-      <w:r>
-        <w:t xml:space="preserve">When security-related data is managed by a class, it is important to ensure that the </w:t>
-      </w:r>
-      <w:r>
-        <w:t>data is private to the class. Accessor and mutator functions should be provided as necessary.</w:t>
+        <w:t>General Practices</w:t>
       </w:r>
     </w:p>
     <w:p>
@@ -899,7 +891,7 @@
           <w:sz w:val="20"/>
           <w:szCs w:val="20"/>
         </w:rPr>
-        <w:t>eNULL</w:t>
+        <w:t>TLS_NULL_WITH_NULL_NULL</w:t>
       </w:r>
       <w:r>
         <w:rPr>
@@ -908,7 +900,22 @@
         <w:t xml:space="preserve"> </w:t>
       </w:r>
       <w:r>
-        <w:t>in OpenSSL). This ensures that the security-related code paths are exercised.</w:t>
+        <w:t xml:space="preserve">in </w:t>
+      </w:r>
+      <w:r>
+        <w:t xml:space="preserve">TLS </w:t>
+      </w:r>
+      <w:r>
+        <w:rPr>
+          <w:b/>
+          <w:bCs/>
+          <w:color w:val="0070C0"/>
+          <w:vertAlign w:val="superscript"/>
+        </w:rPr>
+        <w:t>[19]</w:t>
+      </w:r>
+      <w:r>
+        <w:t>). This ensures that the security-related code paths are exercised.</w:t>
       </w:r>
     </w:p>
     <w:p>
@@ -934,10 +941,148 @@
         <w:tab/>
       </w:r>
       <w:r>
-        <w:t xml:space="preserve">When transitioning from development to production builds, the null encryption capability of the </w:t>
-      </w:r>
-      <w:r>
-        <w:t>encryption systems should be disabled.</w:t>
+        <w:t>When transitioning from development to production builds, the null encryption capability of the encryption systems should be disabled.</w:t>
+      </w:r>
+    </w:p>
+    <w:p>
+      <w:pPr>
+        <w:rPr>
+          <w:sz w:val="32"/>
+          <w:szCs w:val="32"/>
+        </w:rPr>
+      </w:pPr>
+      <w:r>
+        <w:br w:type="page"/>
+      </w:r>
+    </w:p>
+    <w:p>
+      <w:pPr>
+        <w:pStyle w:val="Heading2"/>
+      </w:pPr>
+      <w:r>
+        <w:lastRenderedPageBreak/>
+        <w:t>Data Handling</w:t>
+      </w:r>
+      <w:r>
+        <w:t xml:space="preserve"> Practices</w:t>
+      </w:r>
+    </w:p>
+    <w:p>
+      <w:pPr>
+        <w:pStyle w:val="Heading3"/>
+      </w:pPr>
+      <w:r>
+        <w:t>Data Lifetime</w:t>
+      </w:r>
+    </w:p>
+    <w:p>
+      <w:pPr>
+        <w:spacing w:after="240"/>
+        <w:jc w:val="both"/>
+      </w:pPr>
+      <w:r>
+        <w:t>Does the data being manipulated have a well-defined lifetime? This is usually considered a performance aspect of function, rather than a security consideration. The longer a security-related piece of data is lively, the greater the opportunity for its misuse (leaking / manipulation).</w:t>
+      </w:r>
+    </w:p>
+    <w:p>
+      <w:pPr>
+        <w:pStyle w:val="Heading3"/>
+      </w:pPr>
+      <w:r>
+        <w:t>Data Disposal</w:t>
+      </w:r>
+    </w:p>
+    <w:p>
+      <w:pPr>
+        <w:spacing w:after="240"/>
+        <w:jc w:val="both"/>
+      </w:pPr>
+      <w:r>
+        <w:t>Once a piece of security-related data is no longer needed, is it disposed of securely? There are well-documented cases of memory scraping being used to access security-related information. When disposing of security-related data it is critical to use mechanisms which will securely erase it. Normal memory overwriting functions may be optimized out as the variable’s lifetime would show that no use was made of the data. Use only functions guaranteed to write random bits to the data. Writing zeros to the data makes it easier to determine where important data may live when raw memory is examined.</w:t>
+      </w:r>
+    </w:p>
+    <w:p>
+      <w:pPr>
+        <w:pStyle w:val="Heading3"/>
+      </w:pPr>
+      <w:r>
+        <w:t>Data Structure Size</w:t>
+      </w:r>
+    </w:p>
+    <w:p>
+      <w:pPr>
+        <w:spacing w:after="240"/>
+        <w:jc w:val="both"/>
+      </w:pPr>
+      <w:r>
+        <w:t>From a programming standpoint, it is simpler to have one huge structure and pass that between various parts of the code than to have smaller, targeted ones.</w:t>
+      </w:r>
+      <w:r>
+        <w:t xml:space="preserve"> There are multiple problems posed by overly scoped data structures. Firstly, these structures have a disproportional lifetime. As such, they expose any security-related data they contain for longer than necessary. Secondly, they include the likelihood that security-related data will not be properly disposed. Thirdly, when transmitted between systems, there is a greater chance that security-related data will not be properly secured. The recipient may not even be aware that the data structure contains security-related data. Fourthly, steps may not be taken to secure the data structure during transmission because of the overhead related to the size of the structure itself.</w:t>
+      </w:r>
+      <w:r>
+        <w:t xml:space="preserve"> Whenever possible, security-related data should be handled by itself and not included in other structures.</w:t>
+      </w:r>
+    </w:p>
+    <w:p>
+      <w:pPr>
+        <w:pStyle w:val="Heading3"/>
+      </w:pPr>
+      <w:r>
+        <w:t>Data Initialization</w:t>
+      </w:r>
+    </w:p>
+    <w:p>
+      <w:pPr>
+        <w:spacing w:after="240"/>
+        <w:jc w:val="both"/>
+      </w:pPr>
+      <w:r>
+        <w:t xml:space="preserve">Security-related data is very sensitive to initialization state. It is critical to always initialize security-related data to </w:t>
+      </w:r>
+      <w:r>
+        <w:t>a known invalid value when not initializing it via a function during declaration. This eliminates the possibility of forced values via stack attacks and incorrect behavior due to random valid (but unintended) stack values. Zero values can also be problematic.</w:t>
+      </w:r>
+    </w:p>
+    <w:p>
+      <w:pPr>
+        <w:pStyle w:val="Heading3"/>
+      </w:pPr>
+      <w:r>
+        <w:t>Data Visibility</w:t>
+      </w:r>
+    </w:p>
+    <w:p>
+      <w:pPr>
+        <w:spacing w:after="240"/>
+        <w:jc w:val="both"/>
+      </w:pPr>
+      <w:r>
+        <w:t xml:space="preserve">When security-related data is managed by a class, it is important to ensure that the </w:t>
+      </w:r>
+      <w:r>
+        <w:t>data is private to the class. Accessor and mutator functions should be provided as necessary.</w:t>
+      </w:r>
+    </w:p>
+    <w:p>
+      <w:pPr>
+        <w:rPr>
+          <w:color w:val="434343"/>
+          <w:sz w:val="28"/>
+          <w:szCs w:val="28"/>
+        </w:rPr>
+      </w:pPr>
+      <w:r>
+        <w:br w:type="page"/>
+      </w:r>
+    </w:p>
+    <w:p>
+      <w:pPr>
+        <w:pStyle w:val="Heading2"/>
+      </w:pPr>
+      <w:r>
+        <w:lastRenderedPageBreak/>
+        <w:t>Prohibitions</w:t>
       </w:r>
     </w:p>
     <w:p>
@@ -1013,6 +1158,44 @@
         <w:pStyle w:val="Heading3"/>
       </w:pPr>
       <w:r>
+        <w:t>No Custom Cryptography</w:t>
+      </w:r>
+    </w:p>
+    <w:p>
+      <w:pPr>
+        <w:spacing w:after="240"/>
+        <w:jc w:val="both"/>
+      </w:pPr>
+      <w:r>
+        <w:t>Only use cryptographic systems from trusted vendors.</w:t>
+      </w:r>
+    </w:p>
+    <w:p>
+      <w:pPr>
+        <w:rPr>
+          <w:color w:val="434343"/>
+          <w:sz w:val="28"/>
+          <w:szCs w:val="28"/>
+        </w:rPr>
+      </w:pPr>
+      <w:r>
+        <w:br w:type="page"/>
+      </w:r>
+    </w:p>
+    <w:p>
+      <w:pPr>
+        <w:pStyle w:val="Heading2"/>
+      </w:pPr>
+      <w:r>
+        <w:lastRenderedPageBreak/>
+        <w:t>Mandates</w:t>
+      </w:r>
+    </w:p>
+    <w:p>
+      <w:pPr>
+        <w:pStyle w:val="Heading3"/>
+      </w:pPr>
+      <w:r>
         <w:t>Use Secure Enclaves</w:t>
       </w:r>
     </w:p>
@@ -1023,23 +1206,6 @@
       </w:pPr>
       <w:r>
         <w:t>When they are available, secure enclaves should be used for storage of credentials.</w:t>
-      </w:r>
-    </w:p>
-    <w:p>
-      <w:pPr>
-        <w:pStyle w:val="Heading3"/>
-      </w:pPr>
-      <w:r>
-        <w:t>No Custom Cryptography</w:t>
-      </w:r>
-    </w:p>
-    <w:p>
-      <w:pPr>
-        <w:spacing w:after="240"/>
-        <w:jc w:val="both"/>
-      </w:pPr>
-      <w:r>
-        <w:t>Only use cryptographic systems from trusted vendors.</w:t>
       </w:r>
     </w:p>
     <w:p>
@@ -1123,7 +1289,6 @@
         <w:pStyle w:val="Heading3"/>
       </w:pPr>
       <w:r>
-        <w:lastRenderedPageBreak/>
         <w:t>Use Canonical Representations</w:t>
       </w:r>
     </w:p>
@@ -1392,7 +1557,7 @@
         </w:rPr>
         <w:br/>
       </w:r>
-      <w:hyperlink r:id="rId7" w:history="1">
+      <w:hyperlink r:id="rId9" w:history="1">
         <w:r>
           <w:rPr>
             <w:rStyle w:val="Hyperlink"/>
@@ -1434,7 +1599,7 @@
         </w:rPr>
         <w:br/>
       </w:r>
-      <w:hyperlink r:id="rId8" w:history="1">
+      <w:hyperlink r:id="rId10" w:history="1">
         <w:r>
           <w:rPr>
             <w:rStyle w:val="Hyperlink"/>
@@ -1475,7 +1640,7 @@
         </w:rPr>
         <w:br/>
       </w:r>
-      <w:hyperlink r:id="rId9" w:history="1">
+      <w:hyperlink r:id="rId11" w:history="1">
         <w:r>
           <w:rPr>
             <w:rStyle w:val="Hyperlink"/>
@@ -1516,7 +1681,7 @@
         </w:rPr>
         <w:br/>
       </w:r>
-      <w:hyperlink r:id="rId10" w:history="1">
+      <w:hyperlink r:id="rId12" w:history="1">
         <w:r>
           <w:rPr>
             <w:rStyle w:val="Hyperlink"/>
@@ -1557,7 +1722,7 @@
         </w:rPr>
         <w:br/>
       </w:r>
-      <w:hyperlink r:id="rId11" w:history="1">
+      <w:hyperlink r:id="rId13" w:history="1">
         <w:r>
           <w:rPr>
             <w:rStyle w:val="Hyperlink"/>
@@ -1598,7 +1763,7 @@
         </w:rPr>
         <w:br/>
       </w:r>
-      <w:hyperlink r:id="rId12" w:history="1">
+      <w:hyperlink r:id="rId14" w:history="1">
         <w:r>
           <w:rPr>
             <w:rStyle w:val="Hyperlink"/>
@@ -1639,7 +1804,7 @@
         </w:rPr>
         <w:br/>
       </w:r>
-      <w:hyperlink r:id="rId13" w:history="1">
+      <w:hyperlink r:id="rId15" w:history="1">
         <w:r>
           <w:rPr>
             <w:rStyle w:val="Hyperlink"/>
@@ -1683,7 +1848,7 @@
         </w:rPr>
         <w:br/>
       </w:r>
-      <w:hyperlink r:id="rId14" w:history="1">
+      <w:hyperlink r:id="rId16" w:history="1">
         <w:r>
           <w:rPr>
             <w:rStyle w:val="Hyperlink"/>
@@ -1727,7 +1892,7 @@
         </w:rPr>
         <w:br/>
       </w:r>
-      <w:hyperlink r:id="rId15" w:history="1">
+      <w:hyperlink r:id="rId17" w:history="1">
         <w:r>
           <w:rPr>
             <w:rStyle w:val="Hyperlink"/>
@@ -1767,6 +1932,66 @@
     </w:p>
     <w:p>
       <w:pPr>
+        <w:pStyle w:val="ListParagraph"/>
+        <w:numPr>
+          <w:ilvl w:val="0"/>
+          <w:numId w:val="1"/>
+        </w:numPr>
+        <w:ind w:left="360"/>
+        <w:rPr>
+          <w:rStyle w:val="Hyperlink"/>
+          <w:b/>
+          <w:bCs/>
+          <w:color w:val="auto"/>
+          <w:u w:val="none"/>
+        </w:rPr>
+      </w:pPr>
+      <w:r>
+        <w:rPr>
+          <w:b/>
+          <w:bCs/>
+        </w:rPr>
+        <w:t>RFC 5246</w:t>
+      </w:r>
+      <w:r>
+        <w:rPr>
+          <w:b/>
+          <w:bCs/>
+        </w:rPr>
+        <w:br/>
+      </w:r>
+      <w:hyperlink r:id="rId18" w:history="1">
+        <w:r>
+          <w:rPr>
+            <w:rStyle w:val="Hyperlink"/>
+            <w:rFonts w:ascii="Courier New" w:hAnsi="Courier New" w:cs="Courier New"/>
+            <w:b/>
+            <w:bCs/>
+            <w:sz w:val="20"/>
+            <w:szCs w:val="20"/>
+          </w:rPr>
+          <w:t>https://www.rfc-editor.org/rfc/pdfrfc/rfc5246.txt.pdf</w:t>
+        </w:r>
+      </w:hyperlink>
+      <w:r>
+        <w:rPr>
+          <w:rFonts w:ascii="Courier New" w:hAnsi="Courier New" w:cs="Courier New"/>
+          <w:b/>
+          <w:bCs/>
+        </w:rPr>
+        <w:t xml:space="preserve"> </w:t>
+      </w:r>
+    </w:p>
+    <w:p>
+      <w:pPr>
+        <w:rPr>
+          <w:b/>
+          <w:bCs/>
+        </w:rPr>
+      </w:pPr>
+    </w:p>
+    <w:p>
+      <w:pPr>
         <w:rPr>
           <w:b/>
           <w:bCs/>
@@ -1780,17 +2005,200 @@
     </w:p>
     <w:p/>
     <w:sectPr>
+      <w:footerReference w:type="even" r:id="rId19"/>
+      <w:footerReference w:type="default" r:id="rId20"/>
       <w:pgSz w:w="12240" w:h="15840"/>
       <w:pgMar w:top="1440" w:right="1440" w:bottom="1440" w:left="1440" w:header="720" w:footer="720" w:gutter="0"/>
       <w:pgNumType w:start="1"/>
       <w:cols w:space="720"/>
+      <w:titlePg/>
     </w:sectPr>
   </w:body>
 </w:document>
 </file>
 
+<file path=word/endnotes.xml><?xml version="1.0" encoding="utf-8"?>
+<w:endnotes xmlns:wpc="http://schemas.microsoft.com/office/word/2010/wordprocessingCanvas" xmlns:cx="http://schemas.microsoft.com/office/drawing/2014/chartex" xmlns:cx1="http://schemas.microsoft.com/office/drawing/2015/9/8/chartex" xmlns:cx2="http://schemas.microsoft.com/office/drawing/2015/10/21/chartex" xmlns:cx3="http://schemas.microsoft.com/office/drawing/2016/5/9/chartex" xmlns:cx4="http://schemas.microsoft.com/office/drawing/2016/5/10/chartex" xmlns:cx5="http://schemas.microsoft.com/office/drawing/2016/5/11/chartex" xmlns:cx6="http://schemas.microsoft.com/office/drawing/2016/5/12/chartex" xmlns:cx7="http://schemas.microsoft.com/office/drawing/2016/5/13/chartex" xmlns:cx8="http://schemas.microsoft.com/office/drawing/2016/5/14/chartex" xmlns:mc="http://schemas.openxmlformats.org/markup-compatibility/2006" xmlns:aink="http://schemas.microsoft.com/office/drawing/2016/ink" xmlns:am3d="http://schemas.microsoft.com/office/drawing/2017/model3d" xmlns:o="urn:schemas-microsoft-com:office:office" xmlns:oel="http://schemas.microsoft.com/office/2019/extlst" xmlns:r="http://schemas.openxmlformats.org/officeDocument/2006/relationships" xmlns:m="http://schemas.openxmlformats.org/officeDocument/2006/math" xmlns:v="urn:schemas-microsoft-com:vml" xmlns:wp14="http://schemas.microsoft.com/office/word/2010/wordprocessingDrawing" xmlns:wp="http://schemas.openxmlformats.org/drawingml/2006/wordprocessingDrawing" xmlns:w10="urn:schemas-microsoft-com:office:word" xmlns:w="http://schemas.openxmlformats.org/wordprocessingml/2006/main" xmlns:w14="http://schemas.microsoft.com/office/word/2010/wordml" xmlns:w15="http://schemas.microsoft.com/office/word/2012/wordml" xmlns:w16cex="http://schemas.microsoft.com/office/word/2018/wordml/cex" xmlns:w16cid="http://schemas.microsoft.com/office/word/2016/wordml/cid" xmlns:w16="http://schemas.microsoft.com/office/word/2018/wordml" xmlns:w16sdtdh="http://schemas.microsoft.com/office/word/2020/wordml/sdtdatahash" xmlns:w16se="http://schemas.microsoft.com/office/word/2015/wordml/symex" xmlns:wpg="http://schemas.microsoft.com/office/word/2010/wordprocessingGroup" xmlns:wpi="http://schemas.microsoft.com/office/word/2010/wordprocessingInk" xmlns:wne="http://schemas.microsoft.com/office/word/2006/wordml" xmlns:wps="http://schemas.microsoft.com/office/word/2010/wordprocessingShape" mc:Ignorable="w14 w15 w16se w16cid w16 w16cex w16sdtdh wp14">
+  <w:endnote w:type="separator" w:id="-1">
+    <w:p>
+      <w:pPr>
+        <w:spacing w:line="240" w:lineRule="auto"/>
+      </w:pPr>
+      <w:r>
+        <w:separator/>
+      </w:r>
+    </w:p>
+  </w:endnote>
+  <w:endnote w:type="continuationSeparator" w:id="0">
+    <w:p>
+      <w:pPr>
+        <w:spacing w:line="240" w:lineRule="auto"/>
+      </w:pPr>
+      <w:r>
+        <w:continuationSeparator/>
+      </w:r>
+    </w:p>
+  </w:endnote>
+</w:endnotes>
+</file>
+
+<file path=word/footer1.xml><?xml version="1.0" encoding="utf-8"?>
+<w:ftr xmlns:wpc="http://schemas.microsoft.com/office/word/2010/wordprocessingCanvas" xmlns:cx="http://schemas.microsoft.com/office/drawing/2014/chartex" xmlns:cx1="http://schemas.microsoft.com/office/drawing/2015/9/8/chartex" xmlns:cx2="http://schemas.microsoft.com/office/drawing/2015/10/21/chartex" xmlns:cx3="http://schemas.microsoft.com/office/drawing/2016/5/9/chartex" xmlns:cx4="http://schemas.microsoft.com/office/drawing/2016/5/10/chartex" xmlns:cx5="http://schemas.microsoft.com/office/drawing/2016/5/11/chartex" xmlns:cx6="http://schemas.microsoft.com/office/drawing/2016/5/12/chartex" xmlns:cx7="http://schemas.microsoft.com/office/drawing/2016/5/13/chartex" xmlns:cx8="http://schemas.microsoft.com/office/drawing/2016/5/14/chartex" xmlns:mc="http://schemas.openxmlformats.org/markup-compatibility/2006" xmlns:aink="http://schemas.microsoft.com/office/drawing/2016/ink" xmlns:am3d="http://schemas.microsoft.com/office/drawing/2017/model3d" xmlns:o="urn:schemas-microsoft-com:office:office" xmlns:oel="http://schemas.microsoft.com/office/2019/extlst" xmlns:r="http://schemas.openxmlformats.org/officeDocument/2006/relationships" xmlns:m="http://schemas.openxmlformats.org/officeDocument/2006/math" xmlns:v="urn:schemas-microsoft-com:vml" xmlns:wp14="http://schemas.microsoft.com/office/word/2010/wordprocessingDrawing" xmlns:wp="http://schemas.openxmlformats.org/drawingml/2006/wordprocessingDrawing" xmlns:w10="urn:schemas-microsoft-com:office:word" xmlns:w="http://schemas.openxmlformats.org/wordprocessingml/2006/main" xmlns:w14="http://schemas.microsoft.com/office/word/2010/wordml" xmlns:w15="http://schemas.microsoft.com/office/word/2012/wordml" xmlns:w16cex="http://schemas.microsoft.com/office/word/2018/wordml/cex" xmlns:w16cid="http://schemas.microsoft.com/office/word/2016/wordml/cid" xmlns:w16="http://schemas.microsoft.com/office/word/2018/wordml" xmlns:w16sdtdh="http://schemas.microsoft.com/office/word/2020/wordml/sdtdatahash" xmlns:w16se="http://schemas.microsoft.com/office/word/2015/wordml/symex" xmlns:wpg="http://schemas.microsoft.com/office/word/2010/wordprocessingGroup" xmlns:wpi="http://schemas.microsoft.com/office/word/2010/wordprocessingInk" xmlns:wne="http://schemas.microsoft.com/office/word/2006/wordml" xmlns:wps="http://schemas.microsoft.com/office/word/2010/wordprocessingShape" mc:Ignorable="w14 w15 w16se w16cid w16 w16cex w16sdtdh wp14">
+  <w:sdt>
+    <w:sdtPr>
+      <w:rPr>
+        <w:rStyle w:val="PageNumber"/>
+      </w:rPr>
+      <w:id w:val="-706100456"/>
+      <w:docPartObj>
+        <w:docPartGallery w:val="Page Numbers (Bottom of Page)"/>
+        <w:docPartUnique/>
+      </w:docPartObj>
+    </w:sdtPr>
+    <w:sdtContent>
+      <w:p>
+        <w:pPr>
+          <w:pStyle w:val="Footer"/>
+          <w:framePr w:wrap="none" w:vAnchor="text" w:hAnchor="margin" w:xAlign="right" w:y="1"/>
+          <w:rPr>
+            <w:rStyle w:val="PageNumber"/>
+          </w:rPr>
+        </w:pPr>
+        <w:r>
+          <w:rPr>
+            <w:rStyle w:val="PageNumber"/>
+          </w:rPr>
+          <w:fldChar w:fldCharType="begin"/>
+        </w:r>
+        <w:r>
+          <w:rPr>
+            <w:rStyle w:val="PageNumber"/>
+          </w:rPr>
+          <w:instrText xml:space="preserve"> PAGE </w:instrText>
+        </w:r>
+        <w:r>
+          <w:rPr>
+            <w:rStyle w:val="PageNumber"/>
+          </w:rPr>
+          <w:fldChar w:fldCharType="separate"/>
+        </w:r>
+        <w:r>
+          <w:rPr>
+            <w:rStyle w:val="PageNumber"/>
+            <w:noProof/>
+          </w:rPr>
+          <w:t>2</w:t>
+        </w:r>
+        <w:r>
+          <w:rPr>
+            <w:rStyle w:val="PageNumber"/>
+          </w:rPr>
+          <w:fldChar w:fldCharType="end"/>
+        </w:r>
+      </w:p>
+    </w:sdtContent>
+  </w:sdt>
+  <w:p>
+    <w:pPr>
+      <w:pStyle w:val="Footer"/>
+      <w:ind w:right="360"/>
+    </w:pPr>
+  </w:p>
+</w:ftr>
+</file>
+
+<file path=word/footer2.xml><?xml version="1.0" encoding="utf-8"?>
+<w:ftr xmlns:wpc="http://schemas.microsoft.com/office/word/2010/wordprocessingCanvas" xmlns:cx="http://schemas.microsoft.com/office/drawing/2014/chartex" xmlns:cx1="http://schemas.microsoft.com/office/drawing/2015/9/8/chartex" xmlns:cx2="http://schemas.microsoft.com/office/drawing/2015/10/21/chartex" xmlns:cx3="http://schemas.microsoft.com/office/drawing/2016/5/9/chartex" xmlns:cx4="http://schemas.microsoft.com/office/drawing/2016/5/10/chartex" xmlns:cx5="http://schemas.microsoft.com/office/drawing/2016/5/11/chartex" xmlns:cx6="http://schemas.microsoft.com/office/drawing/2016/5/12/chartex" xmlns:cx7="http://schemas.microsoft.com/office/drawing/2016/5/13/chartex" xmlns:cx8="http://schemas.microsoft.com/office/drawing/2016/5/14/chartex" xmlns:mc="http://schemas.openxmlformats.org/markup-compatibility/2006" xmlns:aink="http://schemas.microsoft.com/office/drawing/2016/ink" xmlns:am3d="http://schemas.microsoft.com/office/drawing/2017/model3d" xmlns:o="urn:schemas-microsoft-com:office:office" xmlns:oel="http://schemas.microsoft.com/office/2019/extlst" xmlns:r="http://schemas.openxmlformats.org/officeDocument/2006/relationships" xmlns:m="http://schemas.openxmlformats.org/officeDocument/2006/math" xmlns:v="urn:schemas-microsoft-com:vml" xmlns:wp14="http://schemas.microsoft.com/office/word/2010/wordprocessingDrawing" xmlns:wp="http://schemas.openxmlformats.org/drawingml/2006/wordprocessingDrawing" xmlns:w10="urn:schemas-microsoft-com:office:word" xmlns:w="http://schemas.openxmlformats.org/wordprocessingml/2006/main" xmlns:w14="http://schemas.microsoft.com/office/word/2010/wordml" xmlns:w15="http://schemas.microsoft.com/office/word/2012/wordml" xmlns:w16cex="http://schemas.microsoft.com/office/word/2018/wordml/cex" xmlns:w16cid="http://schemas.microsoft.com/office/word/2016/wordml/cid" xmlns:w16="http://schemas.microsoft.com/office/word/2018/wordml" xmlns:w16sdtdh="http://schemas.microsoft.com/office/word/2020/wordml/sdtdatahash" xmlns:w16se="http://schemas.microsoft.com/office/word/2015/wordml/symex" xmlns:wpg="http://schemas.microsoft.com/office/word/2010/wordprocessingGroup" xmlns:wpi="http://schemas.microsoft.com/office/word/2010/wordprocessingInk" xmlns:wne="http://schemas.microsoft.com/office/word/2006/wordml" xmlns:wps="http://schemas.microsoft.com/office/word/2010/wordprocessingShape" mc:Ignorable="w14 w15 w16se w16cid w16 w16cex w16sdtdh wp14">
+  <w:sdt>
+    <w:sdtPr>
+      <w:rPr>
+        <w:rStyle w:val="PageNumber"/>
+      </w:rPr>
+      <w:id w:val="-1348711212"/>
+      <w:docPartObj>
+        <w:docPartGallery w:val="Page Numbers (Bottom of Page)"/>
+        <w:docPartUnique/>
+      </w:docPartObj>
+    </w:sdtPr>
+    <w:sdtContent>
+      <w:p>
+        <w:pPr>
+          <w:pStyle w:val="Footer"/>
+          <w:framePr w:wrap="none" w:vAnchor="text" w:hAnchor="margin" w:xAlign="right" w:y="1"/>
+          <w:rPr>
+            <w:rStyle w:val="PageNumber"/>
+          </w:rPr>
+        </w:pPr>
+        <w:r>
+          <w:rPr>
+            <w:rStyle w:val="PageNumber"/>
+          </w:rPr>
+          <w:fldChar w:fldCharType="begin"/>
+        </w:r>
+        <w:r>
+          <w:rPr>
+            <w:rStyle w:val="PageNumber"/>
+          </w:rPr>
+          <w:instrText xml:space="preserve"> PAGE </w:instrText>
+        </w:r>
+        <w:r>
+          <w:rPr>
+            <w:rStyle w:val="PageNumber"/>
+          </w:rPr>
+          <w:fldChar w:fldCharType="separate"/>
+        </w:r>
+        <w:r>
+          <w:rPr>
+            <w:rStyle w:val="PageNumber"/>
+            <w:noProof/>
+          </w:rPr>
+          <w:t>5</w:t>
+        </w:r>
+        <w:r>
+          <w:rPr>
+            <w:rStyle w:val="PageNumber"/>
+          </w:rPr>
+          <w:fldChar w:fldCharType="end"/>
+        </w:r>
+      </w:p>
+    </w:sdtContent>
+  </w:sdt>
+  <w:p>
+    <w:pPr>
+      <w:pStyle w:val="Footer"/>
+      <w:ind w:right="360"/>
+    </w:pPr>
+  </w:p>
+</w:ftr>
+</file>
+
+<file path=word/footnotes.xml><?xml version="1.0" encoding="utf-8"?>
+<w:footnotes xmlns:wpc="http://schemas.microsoft.com/office/word/2010/wordprocessingCanvas" xmlns:cx="http://schemas.microsoft.com/office/drawing/2014/chartex" xmlns:cx1="http://schemas.microsoft.com/office/drawing/2015/9/8/chartex" xmlns:cx2="http://schemas.microsoft.com/office/drawing/2015/10/21/chartex" xmlns:cx3="http://schemas.microsoft.com/office/drawing/2016/5/9/chartex" xmlns:cx4="http://schemas.microsoft.com/office/drawing/2016/5/10/chartex" xmlns:cx5="http://schemas.microsoft.com/office/drawing/2016/5/11/chartex" xmlns:cx6="http://schemas.microsoft.com/office/drawing/2016/5/12/chartex" xmlns:cx7="http://schemas.microsoft.com/office/drawing/2016/5/13/chartex" xmlns:cx8="http://schemas.microsoft.com/office/drawing/2016/5/14/chartex" xmlns:mc="http://schemas.openxmlformats.org/markup-compatibility/2006" xmlns:aink="http://schemas.microsoft.com/office/drawing/2016/ink" xmlns:am3d="http://schemas.microsoft.com/office/drawing/2017/model3d" xmlns:o="urn:schemas-microsoft-com:office:office" xmlns:oel="http://schemas.microsoft.com/office/2019/extlst" xmlns:r="http://schemas.openxmlformats.org/officeDocument/2006/relationships" xmlns:m="http://schemas.openxmlformats.org/officeDocument/2006/math" xmlns:v="urn:schemas-microsoft-com:vml" xmlns:wp14="http://schemas.microsoft.com/office/word/2010/wordprocessingDrawing" xmlns:wp="http://schemas.openxmlformats.org/drawingml/2006/wordprocessingDrawing" xmlns:w10="urn:schemas-microsoft-com:office:word" xmlns:w="http://schemas.openxmlformats.org/wordprocessingml/2006/main" xmlns:w14="http://schemas.microsoft.com/office/word/2010/wordml" xmlns:w15="http://schemas.microsoft.com/office/word/2012/wordml" xmlns:w16cex="http://schemas.microsoft.com/office/word/2018/wordml/cex" xmlns:w16cid="http://schemas.microsoft.com/office/word/2016/wordml/cid" xmlns:w16="http://schemas.microsoft.com/office/word/2018/wordml" xmlns:w16sdtdh="http://schemas.microsoft.com/office/word/2020/wordml/sdtdatahash" xmlns:w16se="http://schemas.microsoft.com/office/word/2015/wordml/symex" xmlns:wpg="http://schemas.microsoft.com/office/word/2010/wordprocessingGroup" xmlns:wpi="http://schemas.microsoft.com/office/word/2010/wordprocessingInk" xmlns:wne="http://schemas.microsoft.com/office/word/2006/wordml" xmlns:wps="http://schemas.microsoft.com/office/word/2010/wordprocessingShape" mc:Ignorable="w14 w15 w16se w16cid w16 w16cex w16sdtdh wp14">
+  <w:footnote w:type="separator" w:id="-1">
+    <w:p>
+      <w:pPr>
+        <w:spacing w:line="240" w:lineRule="auto"/>
+      </w:pPr>
+      <w:r>
+        <w:separator/>
+      </w:r>
+    </w:p>
+  </w:footnote>
+  <w:footnote w:type="continuationSeparator" w:id="0">
+    <w:p>
+      <w:pPr>
+        <w:spacing w:line="240" w:lineRule="auto"/>
+      </w:pPr>
+      <w:r>
+        <w:continuationSeparator/>
+      </w:r>
+    </w:p>
+  </w:footnote>
+</w:footnotes>
+</file>
+
 <file path=word/numbering.xml><?xml version="1.0" encoding="utf-8"?>
-<w:numbering xmlns:wpc="http://schemas.microsoft.com/office/word/2010/wordprocessingCanvas" xmlns:cx="http://schemas.microsoft.com/office/drawing/2014/chartex" xmlns:cx1="http://schemas.microsoft.com/office/drawing/2015/9/8/chartex" xmlns:cx2="http://schemas.microsoft.com/office/drawing/2015/10/21/chartex" xmlns:cx3="http://schemas.microsoft.com/office/drawing/2016/5/9/chartex" xmlns:cx4="http://schemas.microsoft.com/office/drawing/2016/5/10/chartex" xmlns:cx5="http://schemas.microsoft.com/office/drawing/2016/5/11/chartex" xmlns:cx6="http://schemas.microsoft.com/office/drawing/2016/5/12/chartex" xmlns:cx7="http://schemas.microsoft.com/office/drawing/2016/5/13/chartex" xmlns:cx8="http://schemas.microsoft.com/office/drawing/2016/5/14/chartex" xmlns:mc="http://schemas.openxmlformats.org/markup-compatibility/2006" xmlns:aink="http://schemas.microsoft.com/office/drawing/2016/ink" xmlns:am3d="http://schemas.microsoft.com/office/drawing/2017/model3d" xmlns:o="urn:schemas-microsoft-com:office:office" xmlns:r="http://schemas.openxmlformats.org/officeDocument/2006/relationships" xmlns:m="http://schemas.openxmlformats.org/officeDocument/2006/math" xmlns:v="urn:schemas-microsoft-com:vml" xmlns:wp14="http://schemas.microsoft.com/office/word/2010/wordprocessingDrawing" xmlns:wp="http://schemas.openxmlformats.org/drawingml/2006/wordprocessingDrawing" xmlns:w10="urn:schemas-microsoft-com:office:word" xmlns:w="http://schemas.openxmlformats.org/wordprocessingml/2006/main" xmlns:w14="http://schemas.microsoft.com/office/word/2010/wordml" xmlns:w15="http://schemas.microsoft.com/office/word/2012/wordml" xmlns:w16cex="http://schemas.microsoft.com/office/word/2018/wordml/cex" xmlns:w16cid="http://schemas.microsoft.com/office/word/2016/wordml/cid" xmlns:w16="http://schemas.microsoft.com/office/word/2018/wordml" xmlns:w16se="http://schemas.microsoft.com/office/word/2015/wordml/symex" xmlns:wpg="http://schemas.microsoft.com/office/word/2010/wordprocessingGroup" xmlns:wpi="http://schemas.microsoft.com/office/word/2010/wordprocessingInk" xmlns:wne="http://schemas.microsoft.com/office/word/2006/wordml" xmlns:wps="http://schemas.microsoft.com/office/word/2010/wordprocessingShape" mc:Ignorable="w14 w15 w16se w16cid w16 w16cex wp14">
+<w:numbering xmlns:wpc="http://schemas.microsoft.com/office/word/2010/wordprocessingCanvas" xmlns:cx="http://schemas.microsoft.com/office/drawing/2014/chartex" xmlns:cx1="http://schemas.microsoft.com/office/drawing/2015/9/8/chartex" xmlns:cx2="http://schemas.microsoft.com/office/drawing/2015/10/21/chartex" xmlns:cx3="http://schemas.microsoft.com/office/drawing/2016/5/9/chartex" xmlns:cx4="http://schemas.microsoft.com/office/drawing/2016/5/10/chartex" xmlns:cx5="http://schemas.microsoft.com/office/drawing/2016/5/11/chartex" xmlns:cx6="http://schemas.microsoft.com/office/drawing/2016/5/12/chartex" xmlns:cx7="http://schemas.microsoft.com/office/drawing/2016/5/13/chartex" xmlns:cx8="http://schemas.microsoft.com/office/drawing/2016/5/14/chartex" xmlns:mc="http://schemas.openxmlformats.org/markup-compatibility/2006" xmlns:aink="http://schemas.microsoft.com/office/drawing/2016/ink" xmlns:am3d="http://schemas.microsoft.com/office/drawing/2017/model3d" xmlns:o="urn:schemas-microsoft-com:office:office" xmlns:oel="http://schemas.microsoft.com/office/2019/extlst" xmlns:r="http://schemas.openxmlformats.org/officeDocument/2006/relationships" xmlns:m="http://schemas.openxmlformats.org/officeDocument/2006/math" xmlns:v="urn:schemas-microsoft-com:vml" xmlns:wp14="http://schemas.microsoft.com/office/word/2010/wordprocessingDrawing" xmlns:wp="http://schemas.openxmlformats.org/drawingml/2006/wordprocessingDrawing" xmlns:w10="urn:schemas-microsoft-com:office:word" xmlns:w="http://schemas.openxmlformats.org/wordprocessingml/2006/main" xmlns:w14="http://schemas.microsoft.com/office/word/2010/wordml" xmlns:w15="http://schemas.microsoft.com/office/word/2012/wordml" xmlns:w16cex="http://schemas.microsoft.com/office/word/2018/wordml/cex" xmlns:w16cid="http://schemas.microsoft.com/office/word/2016/wordml/cid" xmlns:w16="http://schemas.microsoft.com/office/word/2018/wordml" xmlns:w16sdtdh="http://schemas.microsoft.com/office/word/2020/wordml/sdtdatahash" xmlns:w16se="http://schemas.microsoft.com/office/word/2015/wordml/symex" xmlns:wpg="http://schemas.microsoft.com/office/word/2010/wordprocessingGroup" xmlns:wpi="http://schemas.microsoft.com/office/word/2010/wordprocessingInk" xmlns:wne="http://schemas.microsoft.com/office/word/2006/wordml" xmlns:wps="http://schemas.microsoft.com/office/word/2010/wordprocessingShape" mc:Ignorable="w14 w15 w16se w16cid w16 w16cex w16sdtdh wp14">
   <w:abstractNum w:abstractNumId="0" w15:restartNumberingAfterBreak="0">
     <w:nsid w:val="00695A25"/>
     <w:multiLevelType w:val="hybridMultilevel"/>
@@ -1905,6 +2313,119 @@
     </w:lvl>
   </w:abstractNum>
   <w:abstractNum w:abstractNumId="1" w15:restartNumberingAfterBreak="0">
+    <w:nsid w:val="03B85BCC"/>
+    <w:multiLevelType w:val="hybridMultilevel"/>
+    <w:tmpl w:val="BC6CF042"/>
+    <w:lvl w:ilvl="0" w:tplc="04090001">
+      <w:start w:val="1"/>
+      <w:numFmt w:val="bullet"/>
+      <w:lvlText w:val=""/>
+      <w:lvlJc w:val="left"/>
+      <w:pPr>
+        <w:ind w:left="720" w:hanging="360"/>
+      </w:pPr>
+      <w:rPr>
+        <w:rFonts w:ascii="Symbol" w:hAnsi="Symbol" w:hint="default"/>
+      </w:rPr>
+    </w:lvl>
+    <w:lvl w:ilvl="1" w:tplc="04090003" w:tentative="1">
+      <w:start w:val="1"/>
+      <w:numFmt w:val="bullet"/>
+      <w:lvlText w:val="o"/>
+      <w:lvlJc w:val="left"/>
+      <w:pPr>
+        <w:ind w:left="1440" w:hanging="360"/>
+      </w:pPr>
+      <w:rPr>
+        <w:rFonts w:ascii="Courier New" w:hAnsi="Courier New" w:cs="Courier New" w:hint="default"/>
+      </w:rPr>
+    </w:lvl>
+    <w:lvl w:ilvl="2" w:tplc="04090005" w:tentative="1">
+      <w:start w:val="1"/>
+      <w:numFmt w:val="bullet"/>
+      <w:lvlText w:val=""/>
+      <w:lvlJc w:val="left"/>
+      <w:pPr>
+        <w:ind w:left="2160" w:hanging="360"/>
+      </w:pPr>
+      <w:rPr>
+        <w:rFonts w:ascii="Wingdings" w:hAnsi="Wingdings" w:hint="default"/>
+      </w:rPr>
+    </w:lvl>
+    <w:lvl w:ilvl="3" w:tplc="04090001" w:tentative="1">
+      <w:start w:val="1"/>
+      <w:numFmt w:val="bullet"/>
+      <w:lvlText w:val=""/>
+      <w:lvlJc w:val="left"/>
+      <w:pPr>
+        <w:ind w:left="2880" w:hanging="360"/>
+      </w:pPr>
+      <w:rPr>
+        <w:rFonts w:ascii="Symbol" w:hAnsi="Symbol" w:hint="default"/>
+      </w:rPr>
+    </w:lvl>
+    <w:lvl w:ilvl="4" w:tplc="04090003" w:tentative="1">
+      <w:start w:val="1"/>
+      <w:numFmt w:val="bullet"/>
+      <w:lvlText w:val="o"/>
+      <w:lvlJc w:val="left"/>
+      <w:pPr>
+        <w:ind w:left="3600" w:hanging="360"/>
+      </w:pPr>
+      <w:rPr>
+        <w:rFonts w:ascii="Courier New" w:hAnsi="Courier New" w:cs="Courier New" w:hint="default"/>
+      </w:rPr>
+    </w:lvl>
+    <w:lvl w:ilvl="5" w:tplc="04090005" w:tentative="1">
+      <w:start w:val="1"/>
+      <w:numFmt w:val="bullet"/>
+      <w:lvlText w:val=""/>
+      <w:lvlJc w:val="left"/>
+      <w:pPr>
+        <w:ind w:left="4320" w:hanging="360"/>
+      </w:pPr>
+      <w:rPr>
+        <w:rFonts w:ascii="Wingdings" w:hAnsi="Wingdings" w:hint="default"/>
+      </w:rPr>
+    </w:lvl>
+    <w:lvl w:ilvl="6" w:tplc="04090001" w:tentative="1">
+      <w:start w:val="1"/>
+      <w:numFmt w:val="bullet"/>
+      <w:lvlText w:val=""/>
+      <w:lvlJc w:val="left"/>
+      <w:pPr>
+        <w:ind w:left="5040" w:hanging="360"/>
+      </w:pPr>
+      <w:rPr>
+        <w:rFonts w:ascii="Symbol" w:hAnsi="Symbol" w:hint="default"/>
+      </w:rPr>
+    </w:lvl>
+    <w:lvl w:ilvl="7" w:tplc="04090003" w:tentative="1">
+      <w:start w:val="1"/>
+      <w:numFmt w:val="bullet"/>
+      <w:lvlText w:val="o"/>
+      <w:lvlJc w:val="left"/>
+      <w:pPr>
+        <w:ind w:left="5760" w:hanging="360"/>
+      </w:pPr>
+      <w:rPr>
+        <w:rFonts w:ascii="Courier New" w:hAnsi="Courier New" w:cs="Courier New" w:hint="default"/>
+      </w:rPr>
+    </w:lvl>
+    <w:lvl w:ilvl="8" w:tplc="04090005" w:tentative="1">
+      <w:start w:val="1"/>
+      <w:numFmt w:val="bullet"/>
+      <w:lvlText w:val=""/>
+      <w:lvlJc w:val="left"/>
+      <w:pPr>
+        <w:ind w:left="6480" w:hanging="360"/>
+      </w:pPr>
+      <w:rPr>
+        <w:rFonts w:ascii="Wingdings" w:hAnsi="Wingdings" w:hint="default"/>
+      </w:rPr>
+    </w:lvl>
+  </w:abstractNum>
+  <w:abstractNum w:abstractNumId="2" w15:restartNumberingAfterBreak="0">
     <w:nsid w:val="3C781417"/>
     <w:multiLevelType w:val="hybridMultilevel"/>
     <w:tmpl w:val="D940F7D8"/>
@@ -1990,7 +2511,7 @@
       </w:pPr>
     </w:lvl>
   </w:abstractNum>
-  <w:abstractNum w:abstractNumId="2" w15:restartNumberingAfterBreak="0">
+  <w:abstractNum w:abstractNumId="3" w15:restartNumberingAfterBreak="0">
     <w:nsid w:val="4BF54637"/>
     <w:multiLevelType w:val="hybridMultilevel"/>
     <w:tmpl w:val="D592BFC8"/>
@@ -2103,7 +2624,7 @@
       </w:rPr>
     </w:lvl>
   </w:abstractNum>
-  <w:abstractNum w:abstractNumId="3" w15:restartNumberingAfterBreak="0">
+  <w:abstractNum w:abstractNumId="4" w15:restartNumberingAfterBreak="0">
     <w:nsid w:val="4E566CCE"/>
     <w:multiLevelType w:val="hybridMultilevel"/>
     <w:tmpl w:val="F6220320"/>
@@ -2216,23 +2737,26 @@
       </w:rPr>
     </w:lvl>
   </w:abstractNum>
-  <w:num w:numId="1">
-    <w:abstractNumId w:val="1"/>
-  </w:num>
-  <w:num w:numId="2">
+  <w:num w:numId="1" w16cid:durableId="1700551026">
     <w:abstractNumId w:val="2"/>
   </w:num>
-  <w:num w:numId="3">
+  <w:num w:numId="2" w16cid:durableId="1715154125">
+    <w:abstractNumId w:val="3"/>
+  </w:num>
+  <w:num w:numId="3" w16cid:durableId="1878422947">
     <w:abstractNumId w:val="0"/>
   </w:num>
-  <w:num w:numId="4">
-    <w:abstractNumId w:val="3"/>
+  <w:num w:numId="4" w16cid:durableId="844586665">
+    <w:abstractNumId w:val="4"/>
+  </w:num>
+  <w:num w:numId="5" w16cid:durableId="1406226767">
+    <w:abstractNumId w:val="1"/>
   </w:num>
 </w:numbering>
 </file>
 
 <file path=word/styles.xml><?xml version="1.0" encoding="utf-8"?>
-<w:styles xmlns:mc="http://schemas.openxmlformats.org/markup-compatibility/2006" xmlns:r="http://schemas.openxmlformats.org/officeDocument/2006/relationships" xmlns:w="http://schemas.openxmlformats.org/wordprocessingml/2006/main" xmlns:w14="http://schemas.microsoft.com/office/word/2010/wordml" xmlns:w15="http://schemas.microsoft.com/office/word/2012/wordml" xmlns:w16cex="http://schemas.microsoft.com/office/word/2018/wordml/cex" xmlns:w16cid="http://schemas.microsoft.com/office/word/2016/wordml/cid" xmlns:w16="http://schemas.microsoft.com/office/word/2018/wordml" xmlns:w16se="http://schemas.microsoft.com/office/word/2015/wordml/symex" mc:Ignorable="w14 w15 w16se w16cid w16 w16cex">
+<w:styles xmlns:mc="http://schemas.openxmlformats.org/markup-compatibility/2006" xmlns:r="http://schemas.openxmlformats.org/officeDocument/2006/relationships" xmlns:w="http://schemas.openxmlformats.org/wordprocessingml/2006/main" xmlns:w14="http://schemas.microsoft.com/office/word/2010/wordml" xmlns:w15="http://schemas.microsoft.com/office/word/2012/wordml" xmlns:w16cex="http://schemas.microsoft.com/office/word/2018/wordml/cex" xmlns:w16cid="http://schemas.microsoft.com/office/word/2016/wordml/cid" xmlns:w16="http://schemas.microsoft.com/office/word/2018/wordml" xmlns:w16sdtdh="http://schemas.microsoft.com/office/word/2020/wordml/sdtdatahash" xmlns:w16se="http://schemas.microsoft.com/office/word/2015/wordml/symex" mc:Ignorable="w14 w15 w16se w16cid w16 w16cex w16sdtdh">
   <w:docDefaults>
     <w:rPrDefault>
       <w:rPr>
@@ -2871,6 +3395,58 @@
     <w:semiHidden/>
     <w:rsid w:val="001B4ABF"/>
   </w:style>
+  <w:style w:type="paragraph" w:styleId="Header">
+    <w:name w:val="header"/>
+    <w:basedOn w:val="Normal"/>
+    <w:link w:val="HeaderChar"/>
+    <w:uiPriority w:val="99"/>
+    <w:unhideWhenUsed/>
+    <w:rsid w:val="00861980"/>
+    <w:pPr>
+      <w:tabs>
+        <w:tab w:val="center" w:pos="4680"/>
+        <w:tab w:val="right" w:pos="9360"/>
+      </w:tabs>
+      <w:spacing w:line="240" w:lineRule="auto"/>
+    </w:pPr>
+  </w:style>
+  <w:style w:type="character" w:customStyle="1" w:styleId="HeaderChar">
+    <w:name w:val="Header Char"/>
+    <w:basedOn w:val="DefaultParagraphFont"/>
+    <w:link w:val="Header"/>
+    <w:uiPriority w:val="99"/>
+    <w:rsid w:val="00861980"/>
+  </w:style>
+  <w:style w:type="paragraph" w:styleId="Footer">
+    <w:name w:val="footer"/>
+    <w:basedOn w:val="Normal"/>
+    <w:link w:val="FooterChar"/>
+    <w:uiPriority w:val="99"/>
+    <w:unhideWhenUsed/>
+    <w:rsid w:val="00861980"/>
+    <w:pPr>
+      <w:tabs>
+        <w:tab w:val="center" w:pos="4680"/>
+        <w:tab w:val="right" w:pos="9360"/>
+      </w:tabs>
+      <w:spacing w:line="240" w:lineRule="auto"/>
+    </w:pPr>
+  </w:style>
+  <w:style w:type="character" w:customStyle="1" w:styleId="FooterChar">
+    <w:name w:val="Footer Char"/>
+    <w:basedOn w:val="DefaultParagraphFont"/>
+    <w:link w:val="Footer"/>
+    <w:uiPriority w:val="99"/>
+    <w:rsid w:val="00861980"/>
+  </w:style>
+  <w:style w:type="character" w:styleId="PageNumber">
+    <w:name w:val="page number"/>
+    <w:basedOn w:val="DefaultParagraphFont"/>
+    <w:uiPriority w:val="99"/>
+    <w:semiHidden/>
+    <w:unhideWhenUsed/>
+    <w:rsid w:val="00861980"/>
+  </w:style>
 </w:styles>
 </file>
 

</xml_diff>

<commit_message>
updated Secure Development secondary document to add data freshness practice
</commit_message>
<xml_diff>
--- a/source/reference_documents/secondary_documents/implementation phase/Secure Development/Secure Development.docx
+++ b/source/reference_documents/secondary_documents/implementation phase/Secure Development/Secure Development.docx
@@ -29,7 +29,7 @@
         <w:t xml:space="preserve">Version </w:t>
       </w:r>
       <w:r>
-        <w:t>6</w:t>
+        <w:t>7</w:t>
       </w:r>
     </w:p>
     <w:p>
@@ -46,7 +46,7 @@
         <w:rPr>
           <w:noProof/>
         </w:rPr>
-        <w:t>10/13/22 8:56 AM</w:t>
+        <w:t>10/19/22 12:50 PM</w:t>
       </w:r>
       <w:r>
         <w:fldChar w:fldCharType="end"/>
@@ -900,10 +900,7 @@
         <w:t xml:space="preserve"> </w:t>
       </w:r>
       <w:r>
-        <w:t xml:space="preserve">in </w:t>
-      </w:r>
-      <w:r>
-        <w:t xml:space="preserve">TLS </w:t>
+        <w:t xml:space="preserve">in TLS </w:t>
       </w:r>
       <w:r>
         <w:rPr>
@@ -961,10 +958,7 @@
       </w:pPr>
       <w:r>
         <w:lastRenderedPageBreak/>
-        <w:t>Data Handling</w:t>
-      </w:r>
-      <w:r>
-        <w:t xml:space="preserve"> Practices</w:t>
+        <w:t>Data Handling Practices</w:t>
       </w:r>
     </w:p>
     <w:p>
@@ -1058,10 +1052,66 @@
         <w:jc w:val="both"/>
       </w:pPr>
       <w:r>
-        <w:t xml:space="preserve">When security-related data is managed by a class, it is important to ensure that the </w:t>
-      </w:r>
-      <w:r>
-        <w:t>data is private to the class. Accessor and mutator functions should be provided as necessary.</w:t>
+        <w:t>When security-related data is managed by a class, it is important to ensure that the data is private to the class. Accessor and mutator functions should be provided as necessary.</w:t>
+      </w:r>
+    </w:p>
+    <w:p>
+      <w:pPr>
+        <w:pStyle w:val="Heading3"/>
+      </w:pPr>
+      <w:r>
+        <w:lastRenderedPageBreak/>
+        <w:t xml:space="preserve">Data </w:t>
+      </w:r>
+      <w:r>
+        <w:t>Freshness</w:t>
+      </w:r>
+    </w:p>
+    <w:p>
+      <w:pPr>
+        <w:spacing w:after="240"/>
+        <w:jc w:val="both"/>
+      </w:pPr>
+      <w:r>
+        <w:t>Given the complexity of modern software, it is no longer appropriate to assume that a resource’s state will remain static for any individual accessor</w:t>
+      </w:r>
+      <w:r>
+        <w:t>.</w:t>
+      </w:r>
+      <w:r>
+        <w:t xml:space="preserve"> There exists an entire category of attack which take advantage of code assuming that a resource’s state is relatively static. It is necessary to check the state of a resource immediately prior to attempting an operation on that resource if exclusive access by the current thread of execution is not insured.</w:t>
+      </w:r>
+    </w:p>
+    <w:p>
+      <w:pPr>
+        <w:spacing w:after="240"/>
+        <w:ind w:left="720" w:hanging="720"/>
+        <w:jc w:val="both"/>
+      </w:pPr>
+      <w:r>
+        <w:rPr>
+          <w:b/>
+          <w:bCs/>
+          <w:color w:val="0070C0"/>
+        </w:rPr>
+        <w:t>Note:</w:t>
+      </w:r>
+      <w:r>
+        <w:rPr>
+          <w:b/>
+          <w:bCs/>
+          <w:color w:val="0070C0"/>
+        </w:rPr>
+        <w:tab/>
+      </w:r>
+      <w:r>
+        <w:t>Exclusive access extends beyond contention within a single program</w:t>
+      </w:r>
+      <w:r>
+        <w:t>.</w:t>
+      </w:r>
+      <w:r>
+        <w:t xml:space="preserve"> I it important to keep in mind that resources may be manipulated via the operating environment, such as by another user with access to the resource in question.</w:t>
       </w:r>
     </w:p>
     <w:p>
@@ -1840,6 +1890,13 @@
           <w:bCs/>
         </w:rPr>
         <w:t>Writing Secure Code, 2ed</w:t>
+      </w:r>
+      <w:r>
+        <w:rPr>
+          <w:b/>
+          <w:bCs/>
+        </w:rPr>
+        <w:t>. Howard and LeBlanc</w:t>
       </w:r>
       <w:r>
         <w:rPr>
@@ -3447,6 +3504,18 @@
     <w:unhideWhenUsed/>
     <w:rsid w:val="00861980"/>
   </w:style>
+  <w:style w:type="character" w:styleId="FollowedHyperlink">
+    <w:name w:val="FollowedHyperlink"/>
+    <w:basedOn w:val="DefaultParagraphFont"/>
+    <w:uiPriority w:val="99"/>
+    <w:semiHidden/>
+    <w:unhideWhenUsed/>
+    <w:rsid w:val="00201B1F"/>
+    <w:rPr>
+      <w:color w:val="800080" w:themeColor="followedHyperlink"/>
+      <w:u w:val="single"/>
+    </w:rPr>
+  </w:style>
 </w:styles>
 </file>
 

</xml_diff>